<commit_message>
Updated links in fluency review document.
</commit_message>
<xml_diff>
--- a/Familiarity Reviews/Fluency Review #3.docx
+++ b/Familiarity Reviews/Fluency Review #3.docx
@@ -395,6 +395,7 @@
           <w:szCs w:val="22"/>
         </w:rPr>
       </w:pPr>
+      <w:proofErr w:type="spellStart"/>
       <w:r>
         <w:rPr>
           <w:rFonts w:ascii="Consolas" w:hAnsi="Consolas" w:cs="Consolas"/>
@@ -406,6 +407,7 @@
         </w:rPr>
         <w:t>isConfigured</w:t>
       </w:r>
+      <w:proofErr w:type="spellEnd"/>
       <w:r>
         <w:rPr>
           <w:rFonts w:ascii="Consolas" w:hAnsi="Consolas" w:cs="Consolas"/>
@@ -517,6 +519,7 @@
         </w:rPr>
         <w:t xml:space="preserve">, the controller then calls the view’s </w:t>
       </w:r>
+      <w:proofErr w:type="spellStart"/>
       <w:r>
         <w:rPr>
           <w:rFonts w:ascii="Consolas" w:hAnsi="Consolas" w:cs="Consolas"/>
@@ -529,6 +532,7 @@
         </w:rPr>
         <w:t>announceCreation</w:t>
       </w:r>
+      <w:proofErr w:type="spellEnd"/>
       <w:r>
         <w:rPr>
           <w:rFonts w:ascii="Consolas" w:hAnsi="Consolas" w:cs="Consolas"/>
@@ -761,6 +765,21 @@
                 <w:szCs w:val="22"/>
               </w:rPr>
             </w:pPr>
+            <w:hyperlink r:id="rId5" w:history="1">
+              <w:r>
+                <w:rPr>
+                  <w:rStyle w:val="Hyperlink"/>
+                </w:rPr>
+                <w:t>https://github.com/alkire-jeremy/CIT360/bl</w:t>
+              </w:r>
+              <w:r>
+                <w:rPr>
+                  <w:rStyle w:val="Hyperlink"/>
+                </w:rPr>
+                <w:lastRenderedPageBreak/>
+                <w:t>ob/master/src/main/java/mvc/view/RequestData.java</w:t>
+              </w:r>
+            </w:hyperlink>
           </w:p>
         </w:tc>
         <w:tc>
@@ -779,6 +798,7 @@
                 <w:sz w:val="22"/>
                 <w:szCs w:val="22"/>
               </w:rPr>
+              <w:lastRenderedPageBreak/>
               <w:t xml:space="preserve">This class operates as the </w:t>
             </w:r>
             <w:r>
@@ -871,6 +891,7 @@
               </w:rPr>
               <w:t xml:space="preserve">calls other methods, such as </w:t>
             </w:r>
+            <w:proofErr w:type="spellStart"/>
             <w:r>
               <w:rPr>
                 <w:rFonts w:ascii="Consolas" w:hAnsi="Consolas" w:cs="Consolas"/>
@@ -883,6 +904,7 @@
               </w:rPr>
               <w:t>getWeight</w:t>
             </w:r>
+            <w:proofErr w:type="spellEnd"/>
             <w:r>
               <w:rPr>
                 <w:rFonts w:ascii="Consolas" w:hAnsi="Consolas" w:cs="Consolas"/>
@@ -908,6 +930,7 @@
               </w:rPr>
               <w:t xml:space="preserve">and </w:t>
             </w:r>
+            <w:proofErr w:type="spellStart"/>
             <w:r>
               <w:rPr>
                 <w:rFonts w:ascii="Consolas" w:hAnsi="Consolas" w:cs="Consolas"/>
@@ -920,6 +943,7 @@
               </w:rPr>
               <w:t>getHeight</w:t>
             </w:r>
+            <w:proofErr w:type="spellEnd"/>
             <w:r>
               <w:rPr>
                 <w:rFonts w:ascii="Consolas" w:hAnsi="Consolas" w:cs="Consolas"/>
@@ -945,6 +969,7 @@
               </w:rPr>
               <w:t xml:space="preserve">which communicate with the user via the console to request and accept user input. Lastly, it has an </w:t>
             </w:r>
+            <w:proofErr w:type="spellStart"/>
             <w:r>
               <w:rPr>
                 <w:rFonts w:ascii="Consolas" w:hAnsi="Consolas" w:cs="Consolas"/>
@@ -957,6 +982,7 @@
               </w:rPr>
               <w:t>announceCreation</w:t>
             </w:r>
+            <w:proofErr w:type="spellEnd"/>
             <w:r>
               <w:rPr>
                 <w:rFonts w:ascii="Consolas" w:hAnsi="Consolas" w:cs="Consolas"/>
@@ -1123,6 +1149,14 @@
                 <w:szCs w:val="22"/>
               </w:rPr>
             </w:pPr>
+            <w:hyperlink r:id="rId6" w:history="1">
+              <w:r>
+                <w:rPr>
+                  <w:rStyle w:val="Hyperlink"/>
+                </w:rPr>
+                <w:t>https://github.com/alkire-jeremy/CIT360/blob/master/src/main/java/mvc/model/Athlete.java</w:t>
+              </w:r>
+            </w:hyperlink>
           </w:p>
         </w:tc>
         <w:tc>
@@ -1204,6 +1238,7 @@
               </w:rPr>
               <w:t xml:space="preserve"> In addition to this, it has a public boolean method called </w:t>
             </w:r>
+            <w:proofErr w:type="spellStart"/>
             <w:r>
               <w:rPr>
                 <w:rFonts w:ascii="Consolas" w:hAnsi="Consolas" w:cs="Consolas"/>
@@ -1215,6 +1250,7 @@
               </w:rPr>
               <w:t>isConfigured</w:t>
             </w:r>
+            <w:proofErr w:type="spellEnd"/>
             <w:r>
               <w:rPr>
                 <w:rFonts w:ascii="Consolas" w:hAnsi="Consolas" w:cs="Consolas"/>
@@ -1381,6 +1417,14 @@
                 <w:szCs w:val="22"/>
               </w:rPr>
             </w:pPr>
+            <w:hyperlink r:id="rId7" w:history="1">
+              <w:r>
+                <w:rPr>
+                  <w:rStyle w:val="Hyperlink"/>
+                </w:rPr>
+                <w:t>https://github.com/alkire-jeremy/CIT360/blob/master/src/main/java/mvc/controller/Engine.java</w:t>
+              </w:r>
+            </w:hyperlink>
           </w:p>
         </w:tc>
         <w:tc>
@@ -1560,6 +1604,7 @@
               </w:rPr>
               <w:t xml:space="preserve"> boolean </w:t>
             </w:r>
+            <w:proofErr w:type="spellStart"/>
             <w:r>
               <w:rPr>
                 <w:rFonts w:ascii="Consolas" w:hAnsi="Consolas" w:cs="Consolas"/>
@@ -1572,6 +1617,7 @@
               </w:rPr>
               <w:t>isConfigured</w:t>
             </w:r>
+            <w:proofErr w:type="spellEnd"/>
             <w:r>
               <w:rPr>
                 <w:rFonts w:ascii="Consolas" w:hAnsi="Consolas" w:cs="Consolas"/>
@@ -1654,6 +1700,7 @@
               </w:rPr>
               <w:t xml:space="preserve"> </w:t>
             </w:r>
+            <w:proofErr w:type="spellStart"/>
             <w:r>
               <w:rPr>
                 <w:rFonts w:ascii="Consolas" w:hAnsi="Consolas" w:cs="Consolas"/>
@@ -1666,6 +1713,7 @@
               </w:rPr>
               <w:t>announceCreation</w:t>
             </w:r>
+            <w:proofErr w:type="spellEnd"/>
             <w:r>
               <w:rPr>
                 <w:rFonts w:ascii="Consolas" w:hAnsi="Consolas" w:cs="Consolas"/>
@@ -1922,7 +1970,23 @@
           <w:sz w:val="22"/>
           <w:szCs w:val="22"/>
         </w:rPr>
-        <w:t>I chose to use TreeMap for a leaderboard list as that’s a situation in which ascending key order makes sense, and where you also need key-value pairs (key = placement, value = name), unless you’re using objects to store both. Additionally, there were a wealth of methods at my disposal for interacting with the leaderboard list, such as getting a sub map from a specified key range. And furthermore, if a leaderboard is very large, TreeMap’s smaller memory usage over other maps (such as HashMap) may be of benefit when performing large operations.</w:t>
+        <w:t xml:space="preserve">I chose to use TreeMap for a leaderboard list as that’s a situation in which ascending key order makes sense, and where you also need key-value pairs (key = placement, value = name), unless you’re using objects to store both. Additionally, there were a wealth of methods at my disposal for interacting with the leaderboard list, such as getting a sub map from a specified key range. And furthermore, if a leaderboard is very large, </w:t>
+      </w:r>
+      <w:proofErr w:type="spellStart"/>
+      <w:r>
+        <w:rPr>
+          <w:sz w:val="22"/>
+          <w:szCs w:val="22"/>
+        </w:rPr>
+        <w:t>TreeMap’s</w:t>
+      </w:r>
+      <w:proofErr w:type="spellEnd"/>
+      <w:r>
+        <w:rPr>
+          <w:sz w:val="22"/>
+          <w:szCs w:val="22"/>
+        </w:rPr>
+        <w:t xml:space="preserve"> smaller memory usage over other maps (such as HashMap) may be of benefit when performing large operations.</w:t>
       </w:r>
     </w:p>
     <w:p>
@@ -1984,8 +2048,6 @@
         </w:rPr>
         <w:t>The examples themselves and my descriptions of the other collections detail what makes each of them unique, and when someone may want to use them. I promised that I’d get on call with another of my group members tonight to try and help them with their last familiarity submission before the end of week 10, so I’m submitting this now to do that before it’s too late to be of further assistance, as it’s already 10:37 PM here, otherwise I’d have gone into more detail!</w:t>
       </w:r>
-      <w:bookmarkStart w:id="0" w:name="_GoBack"/>
-      <w:bookmarkEnd w:id="0"/>
     </w:p>
     <w:p>
       <w:pPr>
@@ -2230,6 +2292,14 @@
                 <w:szCs w:val="22"/>
               </w:rPr>
             </w:pPr>
+            <w:hyperlink r:id="rId8" w:history="1">
+              <w:r>
+                <w:rPr>
+                  <w:rStyle w:val="Hyperlink"/>
+                </w:rPr>
+                <w:t>https://github.com/alkire-jeremy/CIT360/blob/master/src/main/java/collections/ArrayListExample.java</w:t>
+              </w:r>
+            </w:hyperlink>
           </w:p>
         </w:tc>
         <w:tc>
@@ -2273,35 +2343,53 @@
                 <w:szCs w:val="22"/>
               </w:rPr>
             </w:pPr>
-            <w:r>
-              <w:rPr>
-                <w:sz w:val="22"/>
-                <w:szCs w:val="22"/>
-              </w:rPr>
-              <w:t>ArrayLists take up as much memory as is allocated for the specified capacity, regardless of whether elements have been added. Adding/removing from a position in an ArrayList that is anywhere but the end requires it to shift elements over.</w:t>
-            </w:r>
-          </w:p>
-          <w:p>
-            <w:pPr>
-              <w:rPr>
-                <w:sz w:val="22"/>
-                <w:szCs w:val="22"/>
-              </w:rPr>
-            </w:pPr>
-          </w:p>
-          <w:p>
-            <w:pPr>
-              <w:rPr>
-                <w:sz w:val="22"/>
-                <w:szCs w:val="22"/>
-              </w:rPr>
-            </w:pPr>
-            <w:r>
-              <w:rPr>
-                <w:sz w:val="22"/>
-                <w:szCs w:val="22"/>
-              </w:rPr>
-              <w:t>ArrayLists have a capacity that is at least as large as the list size, but typically larger. It is always as large as the array used to store elements in the list. The size of an ArrayList grows automatically as elements are added to it. It is not fixed, like an array.</w:t>
+            <w:proofErr w:type="spellStart"/>
+            <w:r>
+              <w:rPr>
+                <w:sz w:val="22"/>
+                <w:szCs w:val="22"/>
+              </w:rPr>
+              <w:t>ArrayLists</w:t>
+            </w:r>
+            <w:proofErr w:type="spellEnd"/>
+            <w:r>
+              <w:rPr>
+                <w:sz w:val="22"/>
+                <w:szCs w:val="22"/>
+              </w:rPr>
+              <w:t xml:space="preserve"> take up as much memory as is allocated for the specified capacity, regardless of whether elements have been added. Adding/removing from a position in an ArrayList that is anywhere but the end requires it to shift elements over.</w:t>
+            </w:r>
+          </w:p>
+          <w:p>
+            <w:pPr>
+              <w:rPr>
+                <w:sz w:val="22"/>
+                <w:szCs w:val="22"/>
+              </w:rPr>
+            </w:pPr>
+          </w:p>
+          <w:p>
+            <w:pPr>
+              <w:rPr>
+                <w:sz w:val="22"/>
+                <w:szCs w:val="22"/>
+              </w:rPr>
+            </w:pPr>
+            <w:proofErr w:type="spellStart"/>
+            <w:r>
+              <w:rPr>
+                <w:sz w:val="22"/>
+                <w:szCs w:val="22"/>
+              </w:rPr>
+              <w:t>ArrayLists</w:t>
+            </w:r>
+            <w:proofErr w:type="spellEnd"/>
+            <w:r>
+              <w:rPr>
+                <w:sz w:val="22"/>
+                <w:szCs w:val="22"/>
+              </w:rPr>
+              <w:t xml:space="preserve"> have a capacity that is at least as large as the list size, but typically larger. It is always as large as the array used to store elements in the list. The size of an ArrayList grows automatically as elements are added to it. It is not fixed, like an array.</w:t>
             </w:r>
           </w:p>
           <w:p>
@@ -2342,12 +2430,21 @@
                 <w:szCs w:val="22"/>
               </w:rPr>
             </w:pPr>
-            <w:r>
-              <w:rPr>
-                <w:sz w:val="22"/>
-                <w:szCs w:val="22"/>
-              </w:rPr>
-              <w:t>ArrayLists only support object entries, not primitive data types. If you insert a primitive variable into an array it is converted to an object.</w:t>
+            <w:proofErr w:type="spellStart"/>
+            <w:r>
+              <w:rPr>
+                <w:sz w:val="22"/>
+                <w:szCs w:val="22"/>
+              </w:rPr>
+              <w:t>ArrayLists</w:t>
+            </w:r>
+            <w:proofErr w:type="spellEnd"/>
+            <w:r>
+              <w:rPr>
+                <w:sz w:val="22"/>
+                <w:szCs w:val="22"/>
+              </w:rPr>
+              <w:t xml:space="preserve"> only support object entries, not primitive data types. If you insert a primitive variable into an array it is converted to an object.</w:t>
             </w:r>
           </w:p>
         </w:tc>
@@ -2405,6 +2502,14 @@
                 <w:szCs w:val="22"/>
               </w:rPr>
             </w:pPr>
+            <w:hyperlink r:id="rId9" w:history="1">
+              <w:r>
+                <w:rPr>
+                  <w:rStyle w:val="Hyperlink"/>
+                </w:rPr>
+                <w:t>https://github.com/alkire-jeremy/CIT360/blob/master/src/main/java/collections/CollectionExample.java</w:t>
+              </w:r>
+            </w:hyperlink>
           </w:p>
         </w:tc>
         <w:tc>
@@ -2547,6 +2652,14 @@
                 <w:szCs w:val="22"/>
               </w:rPr>
             </w:pPr>
+            <w:hyperlink r:id="rId10" w:history="1">
+              <w:r>
+                <w:rPr>
+                  <w:rStyle w:val="Hyperlink"/>
+                </w:rPr>
+                <w:t>https://github.com/alkire-jeremy/CIT360/blob/master/src/main/java/collections/HashMapExample.java</w:t>
+              </w:r>
+            </w:hyperlink>
           </w:p>
         </w:tc>
         <w:tc>
@@ -2588,53 +2701,94 @@
                 <w:sz w:val="22"/>
                 <w:szCs w:val="22"/>
               </w:rPr>
-              <w:t>Unlike a TreeMap, it only implements Serializable, Cloneable, and Map, and does not implement SortedMap or NavigableMap.</w:t>
-            </w:r>
-          </w:p>
-          <w:p>
-            <w:pPr>
-              <w:rPr>
-                <w:sz w:val="22"/>
-                <w:szCs w:val="22"/>
-              </w:rPr>
-            </w:pPr>
-          </w:p>
-          <w:p>
-            <w:pPr>
-              <w:rPr>
-                <w:sz w:val="22"/>
-                <w:szCs w:val="22"/>
-              </w:rPr>
-            </w:pPr>
-            <w:r>
-              <w:rPr>
-                <w:sz w:val="22"/>
-                <w:szCs w:val="22"/>
-              </w:rPr>
-              <w:t>Like TreeMap, HashMaps are not true collections as they do not implement the Collection interface.</w:t>
-            </w:r>
-          </w:p>
-          <w:p>
-            <w:pPr>
-              <w:rPr>
-                <w:sz w:val="22"/>
-                <w:szCs w:val="22"/>
-              </w:rPr>
-            </w:pPr>
-          </w:p>
-          <w:p>
-            <w:pPr>
-              <w:rPr>
-                <w:sz w:val="22"/>
-                <w:szCs w:val="22"/>
-              </w:rPr>
-            </w:pPr>
-            <w:r>
-              <w:rPr>
-                <w:sz w:val="22"/>
-                <w:szCs w:val="22"/>
-              </w:rPr>
-              <w:t>HashMaps are backed by a hash</w:t>
+              <w:t xml:space="preserve">Unlike a TreeMap, it only implements Serializable, Cloneable, and Map, and does not implement SortedMap or </w:t>
+            </w:r>
+            <w:proofErr w:type="spellStart"/>
+            <w:r>
+              <w:rPr>
+                <w:sz w:val="22"/>
+                <w:szCs w:val="22"/>
+              </w:rPr>
+              <w:t>NavigableMap</w:t>
+            </w:r>
+            <w:proofErr w:type="spellEnd"/>
+            <w:r>
+              <w:rPr>
+                <w:sz w:val="22"/>
+                <w:szCs w:val="22"/>
+              </w:rPr>
+              <w:t>.</w:t>
+            </w:r>
+          </w:p>
+          <w:p>
+            <w:pPr>
+              <w:rPr>
+                <w:sz w:val="22"/>
+                <w:szCs w:val="22"/>
+              </w:rPr>
+            </w:pPr>
+          </w:p>
+          <w:p>
+            <w:pPr>
+              <w:rPr>
+                <w:sz w:val="22"/>
+                <w:szCs w:val="22"/>
+              </w:rPr>
+            </w:pPr>
+            <w:r>
+              <w:rPr>
+                <w:sz w:val="22"/>
+                <w:szCs w:val="22"/>
+              </w:rPr>
+              <w:t xml:space="preserve">Like TreeMap, </w:t>
+            </w:r>
+            <w:proofErr w:type="spellStart"/>
+            <w:r>
+              <w:rPr>
+                <w:sz w:val="22"/>
+                <w:szCs w:val="22"/>
+              </w:rPr>
+              <w:t>HashMaps</w:t>
+            </w:r>
+            <w:proofErr w:type="spellEnd"/>
+            <w:r>
+              <w:rPr>
+                <w:sz w:val="22"/>
+                <w:szCs w:val="22"/>
+              </w:rPr>
+              <w:t xml:space="preserve"> are not true collections as they do not implement the Collection interface.</w:t>
+            </w:r>
+          </w:p>
+          <w:p>
+            <w:pPr>
+              <w:rPr>
+                <w:sz w:val="22"/>
+                <w:szCs w:val="22"/>
+              </w:rPr>
+            </w:pPr>
+          </w:p>
+          <w:p>
+            <w:pPr>
+              <w:rPr>
+                <w:sz w:val="22"/>
+                <w:szCs w:val="22"/>
+              </w:rPr>
+            </w:pPr>
+            <w:proofErr w:type="spellStart"/>
+            <w:r>
+              <w:rPr>
+                <w:sz w:val="22"/>
+                <w:szCs w:val="22"/>
+              </w:rPr>
+              <w:t>HashMaps</w:t>
+            </w:r>
+            <w:proofErr w:type="spellEnd"/>
+            <w:r>
+              <w:rPr>
+                <w:sz w:val="22"/>
+                <w:szCs w:val="22"/>
+              </w:rPr>
+              <w:t xml:space="preserve"> are backed by a hash</w:t>
             </w:r>
             <w:r>
               <w:rPr>
@@ -2670,7 +2824,23 @@
                 <w:sz w:val="22"/>
                 <w:szCs w:val="22"/>
               </w:rPr>
-              <w:t xml:space="preserve"> pay close attention to capacity and load size when creating and using HashMaps, lest they run into performance problems.</w:t>
+              <w:t xml:space="preserve"> pay close attention to capacity and load size when creating and using </w:t>
+            </w:r>
+            <w:proofErr w:type="spellStart"/>
+            <w:r>
+              <w:rPr>
+                <w:sz w:val="22"/>
+                <w:szCs w:val="22"/>
+              </w:rPr>
+              <w:t>HashMaps</w:t>
+            </w:r>
+            <w:proofErr w:type="spellEnd"/>
+            <w:r>
+              <w:rPr>
+                <w:sz w:val="22"/>
+                <w:szCs w:val="22"/>
+              </w:rPr>
+              <w:t>, lest they run into performance problems.</w:t>
             </w:r>
           </w:p>
           <w:p>
@@ -2811,6 +2981,14 @@
                 <w:szCs w:val="22"/>
               </w:rPr>
             </w:pPr>
+            <w:hyperlink r:id="rId11" w:history="1">
+              <w:r>
+                <w:rPr>
+                  <w:rStyle w:val="Hyperlink"/>
+                </w:rPr>
+                <w:t>https://github.com/alkire-jeremy/CIT360/blob/master/src/main/java/collections/LinkedListExample.java</w:t>
+              </w:r>
+            </w:hyperlink>
           </w:p>
         </w:tc>
         <w:tc>
@@ -2875,7 +3053,23 @@
                 <w:sz w:val="22"/>
                 <w:szCs w:val="22"/>
               </w:rPr>
-              <w:t>As such, LinkedLists are often considered more performance heavy than ArrayList, though this is sometimes a controversial statement.</w:t>
+              <w:t xml:space="preserve">As such, </w:t>
+            </w:r>
+            <w:proofErr w:type="spellStart"/>
+            <w:r>
+              <w:rPr>
+                <w:sz w:val="22"/>
+                <w:szCs w:val="22"/>
+              </w:rPr>
+              <w:t>LinkedLists</w:t>
+            </w:r>
+            <w:proofErr w:type="spellEnd"/>
+            <w:r>
+              <w:rPr>
+                <w:sz w:val="22"/>
+                <w:szCs w:val="22"/>
+              </w:rPr>
+              <w:t xml:space="preserve"> are often considered more performance heavy than ArrayList, though this is sometimes a controversial statement.</w:t>
             </w:r>
           </w:p>
           <w:p>
@@ -2916,30 +3110,71 @@
                 <w:szCs w:val="22"/>
               </w:rPr>
             </w:pPr>
+            <w:proofErr w:type="spellStart"/>
             <w:r>
               <w:rPr>
                 <w:sz w:val="22"/>
                 <w:szCs w:val="22"/>
               </w:rPr>
               <w:lastRenderedPageBreak/>
-              <w:t>LinkedLists implement Serializable, Cloneable, Iterable, Collection, Deque, List, and Queue.</w:t>
-            </w:r>
-          </w:p>
-          <w:p>
-            <w:pPr>
-              <w:rPr>
-                <w:sz w:val="22"/>
-                <w:szCs w:val="22"/>
-              </w:rPr>
-            </w:pPr>
-          </w:p>
-          <w:p>
-            <w:r>
-              <w:rPr>
-                <w:sz w:val="22"/>
-                <w:szCs w:val="22"/>
-              </w:rPr>
-              <w:t>As such, LinkedLists have access to a wealth of methods inherited from each of the above interfaces. “Operations that index the list will traverse it from the beginning or the end, whichever is closer to the specified index.”</w:t>
+              <w:t>LinkedLists</w:t>
+            </w:r>
+            <w:proofErr w:type="spellEnd"/>
+            <w:r>
+              <w:rPr>
+                <w:sz w:val="22"/>
+                <w:szCs w:val="22"/>
+              </w:rPr>
+              <w:t xml:space="preserve"> implement Serializable, Cloneable, </w:t>
+            </w:r>
+            <w:proofErr w:type="spellStart"/>
+            <w:r>
+              <w:rPr>
+                <w:sz w:val="22"/>
+                <w:szCs w:val="22"/>
+              </w:rPr>
+              <w:t>Iterable</w:t>
+            </w:r>
+            <w:proofErr w:type="spellEnd"/>
+            <w:r>
+              <w:rPr>
+                <w:sz w:val="22"/>
+                <w:szCs w:val="22"/>
+              </w:rPr>
+              <w:t>, Collection, Deque, List, and Queue.</w:t>
+            </w:r>
+          </w:p>
+          <w:p>
+            <w:pPr>
+              <w:rPr>
+                <w:sz w:val="22"/>
+                <w:szCs w:val="22"/>
+              </w:rPr>
+            </w:pPr>
+          </w:p>
+          <w:p>
+            <w:r>
+              <w:rPr>
+                <w:sz w:val="22"/>
+                <w:szCs w:val="22"/>
+              </w:rPr>
+              <w:t xml:space="preserve">As such, </w:t>
+            </w:r>
+            <w:proofErr w:type="spellStart"/>
+            <w:r>
+              <w:rPr>
+                <w:sz w:val="22"/>
+                <w:szCs w:val="22"/>
+              </w:rPr>
+              <w:t>LinkedLists</w:t>
+            </w:r>
+            <w:proofErr w:type="spellEnd"/>
+            <w:r>
+              <w:rPr>
+                <w:sz w:val="22"/>
+                <w:szCs w:val="22"/>
+              </w:rPr>
+              <w:t xml:space="preserve"> have access to a wealth of methods inherited from each of the above interfaces. “Operations that index the list will traverse it from the beginning or the end, whichever is closer to the specified index.”</w:t>
             </w:r>
             <w:r>
               <w:rPr>
@@ -2948,7 +3183,7 @@
               </w:rPr>
               <w:t xml:space="preserve"> (</w:t>
             </w:r>
-            <w:hyperlink r:id="rId5" w:history="1">
+            <w:hyperlink r:id="rId12" w:history="1">
               <w:r>
                 <w:rPr>
                   <w:rStyle w:val="Hyperlink"/>
@@ -2962,8 +3197,13 @@
           </w:p>
           <w:p/>
           <w:p>
-            <w:r>
-              <w:t>LinkedLists are an optimal choice for when you want to use your list as both a Queue and a List, as it has inherited from each of those interfaces. As such, it has access to methods that many other collections do not.</w:t>
+            <w:proofErr w:type="spellStart"/>
+            <w:r>
+              <w:t>LinkedLists</w:t>
+            </w:r>
+            <w:proofErr w:type="spellEnd"/>
+            <w:r>
+              <w:t xml:space="preserve"> are an optimal choice for when you want to use your list as both a Queue and a List, as it has inherited from each of those interfaces. As such, it has access to methods that many other collections do not.</w:t>
             </w:r>
             <w:r>
               <w:t xml:space="preserve"> </w:t>
@@ -3036,6 +3276,14 @@
                 <w:szCs w:val="22"/>
               </w:rPr>
             </w:pPr>
+            <w:hyperlink r:id="rId13" w:history="1">
+              <w:r>
+                <w:rPr>
+                  <w:rStyle w:val="Hyperlink"/>
+                </w:rPr>
+                <w:t>https://github.com/alkire-jeremy/CIT360/blob/master/src/main/java/collections/TreeMapExample.java</w:t>
+              </w:r>
+            </w:hyperlink>
           </w:p>
         </w:tc>
         <w:tc>
@@ -3128,30 +3376,55 @@
                 <w:sz w:val="22"/>
                 <w:szCs w:val="22"/>
               </w:rPr>
-              <w:t>This implements NavigableMap and SortedMap, as well as Cloneable and Serializable.</w:t>
-            </w:r>
-          </w:p>
-          <w:p>
-            <w:pPr>
-              <w:rPr>
-                <w:sz w:val="22"/>
-                <w:szCs w:val="22"/>
-              </w:rPr>
-            </w:pPr>
-          </w:p>
-          <w:p>
-            <w:pPr>
-              <w:rPr>
-                <w:sz w:val="22"/>
-                <w:szCs w:val="22"/>
-              </w:rPr>
-            </w:pPr>
-            <w:r>
-              <w:rPr>
-                <w:sz w:val="22"/>
-                <w:szCs w:val="22"/>
-              </w:rPr>
-              <w:t xml:space="preserve">TreeMaps do not contain null </w:t>
+              <w:t xml:space="preserve">This implements </w:t>
+            </w:r>
+            <w:proofErr w:type="spellStart"/>
+            <w:r>
+              <w:rPr>
+                <w:sz w:val="22"/>
+                <w:szCs w:val="22"/>
+              </w:rPr>
+              <w:t>NavigableMap</w:t>
+            </w:r>
+            <w:proofErr w:type="spellEnd"/>
+            <w:r>
+              <w:rPr>
+                <w:sz w:val="22"/>
+                <w:szCs w:val="22"/>
+              </w:rPr>
+              <w:t xml:space="preserve"> and SortedMap, as well as Cloneable and Serializable.</w:t>
+            </w:r>
+          </w:p>
+          <w:p>
+            <w:pPr>
+              <w:rPr>
+                <w:sz w:val="22"/>
+                <w:szCs w:val="22"/>
+              </w:rPr>
+            </w:pPr>
+          </w:p>
+          <w:p>
+            <w:pPr>
+              <w:rPr>
+                <w:sz w:val="22"/>
+                <w:szCs w:val="22"/>
+              </w:rPr>
+            </w:pPr>
+            <w:proofErr w:type="spellStart"/>
+            <w:r>
+              <w:rPr>
+                <w:sz w:val="22"/>
+                <w:szCs w:val="22"/>
+              </w:rPr>
+              <w:t>TreeMaps</w:t>
+            </w:r>
+            <w:proofErr w:type="spellEnd"/>
+            <w:r>
+              <w:rPr>
+                <w:sz w:val="22"/>
+                <w:szCs w:val="22"/>
+              </w:rPr>
+              <w:t xml:space="preserve"> do not contain null </w:t>
             </w:r>
             <w:r>
               <w:rPr>
@@ -3165,7 +3438,55 @@
                 <w:sz w:val="22"/>
                 <w:szCs w:val="22"/>
               </w:rPr>
-              <w:t xml:space="preserve"> may contain many null values. TreeMaps are not as fast as HashMaps. TreeMaps can save </w:t>
+              <w:t xml:space="preserve"> may contain many null values. </w:t>
+            </w:r>
+            <w:proofErr w:type="spellStart"/>
+            <w:r>
+              <w:rPr>
+                <w:sz w:val="22"/>
+                <w:szCs w:val="22"/>
+              </w:rPr>
+              <w:t>TreeMaps</w:t>
+            </w:r>
+            <w:proofErr w:type="spellEnd"/>
+            <w:r>
+              <w:rPr>
+                <w:sz w:val="22"/>
+                <w:szCs w:val="22"/>
+              </w:rPr>
+              <w:t xml:space="preserve"> are not as fast as </w:t>
+            </w:r>
+            <w:proofErr w:type="spellStart"/>
+            <w:r>
+              <w:rPr>
+                <w:sz w:val="22"/>
+                <w:szCs w:val="22"/>
+              </w:rPr>
+              <w:t>HashMaps</w:t>
+            </w:r>
+            <w:proofErr w:type="spellEnd"/>
+            <w:r>
+              <w:rPr>
+                <w:sz w:val="22"/>
+                <w:szCs w:val="22"/>
+              </w:rPr>
+              <w:t xml:space="preserve">. </w:t>
+            </w:r>
+            <w:proofErr w:type="spellStart"/>
+            <w:r>
+              <w:rPr>
+                <w:sz w:val="22"/>
+                <w:szCs w:val="22"/>
+              </w:rPr>
+              <w:t>TreeMaps</w:t>
+            </w:r>
+            <w:proofErr w:type="spellEnd"/>
+            <w:r>
+              <w:rPr>
+                <w:sz w:val="22"/>
+                <w:szCs w:val="22"/>
+              </w:rPr>
+              <w:t xml:space="preserve"> can save </w:t>
             </w:r>
             <w:r>
               <w:rPr>
@@ -3173,7 +3494,23 @@
                 <w:szCs w:val="22"/>
               </w:rPr>
               <w:lastRenderedPageBreak/>
-              <w:t>memory and use less of it than HashMaps as it only uses the amount of memory needed to hold its elements.</w:t>
+              <w:t xml:space="preserve">memory and use less of it than </w:t>
+            </w:r>
+            <w:proofErr w:type="spellStart"/>
+            <w:r>
+              <w:rPr>
+                <w:sz w:val="22"/>
+                <w:szCs w:val="22"/>
+              </w:rPr>
+              <w:t>HashMaps</w:t>
+            </w:r>
+            <w:proofErr w:type="spellEnd"/>
+            <w:r>
+              <w:rPr>
+                <w:sz w:val="22"/>
+                <w:szCs w:val="22"/>
+              </w:rPr>
+              <w:t xml:space="preserve"> as it only uses the amount of memory needed to hold its elements.</w:t>
             </w:r>
           </w:p>
           <w:p>
@@ -3217,7 +3554,23 @@
                 <w:sz w:val="22"/>
                 <w:szCs w:val="22"/>
               </w:rPr>
-              <w:t xml:space="preserve"> Barring key-value pairs, it has the above advantages over HashMaps as well.</w:t>
+              <w:t xml:space="preserve"> Barring key-value pairs, it has the above advantages over </w:t>
+            </w:r>
+            <w:proofErr w:type="spellStart"/>
+            <w:r>
+              <w:rPr>
+                <w:sz w:val="22"/>
+                <w:szCs w:val="22"/>
+              </w:rPr>
+              <w:t>HashMaps</w:t>
+            </w:r>
+            <w:proofErr w:type="spellEnd"/>
+            <w:r>
+              <w:rPr>
+                <w:sz w:val="22"/>
+                <w:szCs w:val="22"/>
+              </w:rPr>
+              <w:t xml:space="preserve"> as well.</w:t>
             </w:r>
           </w:p>
         </w:tc>
@@ -3275,6 +3628,14 @@
                 <w:szCs w:val="22"/>
               </w:rPr>
             </w:pPr>
+            <w:hyperlink r:id="rId14" w:history="1">
+              <w:r>
+                <w:rPr>
+                  <w:rStyle w:val="Hyperlink"/>
+                </w:rPr>
+                <w:t>https://github.com/alkire-jeremy/CIT360/blob/master/src/main/java/collections/HashSetExample.java</w:t>
+              </w:r>
+            </w:hyperlink>
           </w:p>
         </w:tc>
         <w:tc>
@@ -3408,6 +3769,92 @@
           </w:p>
         </w:tc>
       </w:tr>
+      <w:tr>
+        <w:trPr>
+          <w:trHeight w:val="1457"/>
+        </w:trPr>
+        <w:tc>
+          <w:tcPr>
+            <w:tcW w:w="2245" w:type="dxa"/>
+          </w:tcPr>
+          <w:p>
+            <w:pPr>
+              <w:rPr>
+                <w:sz w:val="22"/>
+                <w:szCs w:val="22"/>
+              </w:rPr>
+            </w:pPr>
+            <w:r>
+              <w:rPr>
+                <w:sz w:val="22"/>
+                <w:szCs w:val="22"/>
+              </w:rPr>
+              <w:t>Person.java</w:t>
+            </w:r>
+          </w:p>
+        </w:tc>
+        <w:tc>
+          <w:tcPr>
+            <w:tcW w:w="1980" w:type="dxa"/>
+          </w:tcPr>
+          <w:p>
+            <w:pPr>
+              <w:rPr>
+                <w:sz w:val="22"/>
+                <w:szCs w:val="22"/>
+              </w:rPr>
+            </w:pPr>
+            <w:hyperlink r:id="rId15" w:history="1">
+              <w:r>
+                <w:rPr>
+                  <w:rStyle w:val="Hyperlink"/>
+                </w:rPr>
+                <w:t>https://github.com/alkire-jeremy/CIT360/blob/master/src/main/java/collections/Person.java</w:t>
+              </w:r>
+            </w:hyperlink>
+          </w:p>
+        </w:tc>
+        <w:tc>
+          <w:tcPr>
+            <w:tcW w:w="3510" w:type="dxa"/>
+          </w:tcPr>
+          <w:p>
+            <w:pPr>
+              <w:rPr>
+                <w:sz w:val="22"/>
+                <w:szCs w:val="22"/>
+              </w:rPr>
+            </w:pPr>
+            <w:r>
+              <w:rPr>
+                <w:sz w:val="22"/>
+                <w:szCs w:val="22"/>
+              </w:rPr>
+              <w:t>This is a simple POJO class. It was used in my HashSet example to showcase that cloning operations clone the set, not the objects inside of them.</w:t>
+            </w:r>
+          </w:p>
+        </w:tc>
+        <w:tc>
+          <w:tcPr>
+            <w:tcW w:w="1615" w:type="dxa"/>
+          </w:tcPr>
+          <w:p>
+            <w:pPr>
+              <w:rPr>
+                <w:sz w:val="22"/>
+                <w:szCs w:val="22"/>
+              </w:rPr>
+            </w:pPr>
+            <w:r>
+              <w:rPr>
+                <w:sz w:val="22"/>
+                <w:szCs w:val="22"/>
+              </w:rPr>
+              <w:t>My code.</w:t>
+            </w:r>
+          </w:p>
+        </w:tc>
+      </w:tr>
     </w:tbl>
     <w:p>
       <w:pPr>
@@ -3535,35 +3982,35 @@
           <w:sz w:val="22"/>
           <w:szCs w:val="22"/>
         </w:rPr>
-        <w:t>You mentioned that it looked like the view was calling the getData() method on the user. I looked at my diagram and I can see what you were referencing.</w:t>
-      </w:r>
-    </w:p>
-    <w:p>
-      <w:pPr>
+        <w:t xml:space="preserve">You mentioned that it looked like the view was calling the </w:t>
+      </w:r>
+      <w:proofErr w:type="spellStart"/>
+      <w:r>
         <w:rPr>
           <w:rFonts w:cs="Helvetica"/>
           <w:sz w:val="22"/>
           <w:szCs w:val="22"/>
         </w:rPr>
-      </w:pPr>
-    </w:p>
-    <w:p>
-      <w:pPr>
+        <w:t>getData</w:t>
+      </w:r>
+      <w:proofErr w:type="spellEnd"/>
+      <w:r>
         <w:rPr>
           <w:rFonts w:cs="Helvetica"/>
           <w:sz w:val="22"/>
           <w:szCs w:val="22"/>
         </w:rPr>
-      </w:pPr>
-      <w:r>
+        <w:t>() method on the user. I looked at my diagram and I can see what you were referencing.</w:t>
+      </w:r>
+    </w:p>
+    <w:p>
+      <w:pPr>
         <w:rPr>
           <w:rFonts w:cs="Helvetica"/>
           <w:sz w:val="22"/>
           <w:szCs w:val="22"/>
         </w:rPr>
-        <w:lastRenderedPageBreak/>
-        <w:t xml:space="preserve">To resolve this, I removed the arrow drawn from the View to the User on the fifth step of my sequence diagram, the one that displayed the call of the getData() method. </w:t>
-      </w:r>
+      </w:pPr>
     </w:p>
     <w:p>
       <w:pPr>
@@ -3573,32 +4020,32 @@
           <w:szCs w:val="22"/>
         </w:rPr>
       </w:pPr>
-    </w:p>
-    <w:p>
-      <w:pPr>
+      <w:r>
         <w:rPr>
           <w:rFonts w:cs="Helvetica"/>
           <w:sz w:val="22"/>
           <w:szCs w:val="22"/>
         </w:rPr>
-      </w:pPr>
+        <w:t xml:space="preserve">To resolve this, I removed the arrow drawn from the View to the User on the fifth step of my sequence diagram, the one that displayed the call of the </w:t>
+      </w:r>
+      <w:proofErr w:type="spellStart"/>
       <w:r>
         <w:rPr>
           <w:rFonts w:cs="Helvetica"/>
           <w:sz w:val="22"/>
           <w:szCs w:val="22"/>
         </w:rPr>
-        <w:t>You recommended showing that a page is displayed where the user can add/modify data. I considered adding a new participant to the diagram called “Console” to display this, and having the getData() line drawn from the View to the Console, but then it’d appear as if it was calling a method on the console. Ultimately, I decided against it, because this approach could cause even more confusion, and would also not be technically accurate. getData() is a method owned by the view, but it is also called by the view, so it is calling the method on itself.</w:t>
-      </w:r>
-    </w:p>
-    <w:p>
-      <w:pPr>
+        <w:t>getData</w:t>
+      </w:r>
+      <w:proofErr w:type="spellEnd"/>
+      <w:r>
         <w:rPr>
           <w:rFonts w:cs="Helvetica"/>
           <w:sz w:val="22"/>
           <w:szCs w:val="22"/>
         </w:rPr>
-      </w:pPr>
+        <w:t xml:space="preserve">() method. </w:t>
+      </w:r>
     </w:p>
     <w:p>
       <w:pPr>
@@ -3608,12 +4055,83 @@
           <w:szCs w:val="22"/>
         </w:rPr>
       </w:pPr>
-      <w:r>
+    </w:p>
+    <w:p>
+      <w:pPr>
         <w:rPr>
           <w:rFonts w:cs="Helvetica"/>
           <w:sz w:val="22"/>
           <w:szCs w:val="22"/>
         </w:rPr>
+      </w:pPr>
+      <w:r>
+        <w:rPr>
+          <w:rFonts w:cs="Helvetica"/>
+          <w:sz w:val="22"/>
+          <w:szCs w:val="22"/>
+        </w:rPr>
+        <w:t xml:space="preserve">You recommended showing that a page is displayed where the user can add/modify data. I considered adding a new participant to the diagram called “Console” to display this, and having the </w:t>
+      </w:r>
+      <w:proofErr w:type="spellStart"/>
+      <w:r>
+        <w:rPr>
+          <w:rFonts w:cs="Helvetica"/>
+          <w:sz w:val="22"/>
+          <w:szCs w:val="22"/>
+        </w:rPr>
+        <w:t>getData</w:t>
+      </w:r>
+      <w:proofErr w:type="spellEnd"/>
+      <w:r>
+        <w:rPr>
+          <w:rFonts w:cs="Helvetica"/>
+          <w:sz w:val="22"/>
+          <w:szCs w:val="22"/>
+        </w:rPr>
+        <w:t xml:space="preserve">() line drawn from the View to the Console, but then it’d appear as if it was calling a method on the console. Ultimately, I decided against it, because this approach could cause even more confusion, and would also not be technically accurate. </w:t>
+      </w:r>
+      <w:proofErr w:type="spellStart"/>
+      <w:r>
+        <w:rPr>
+          <w:rFonts w:cs="Helvetica"/>
+          <w:sz w:val="22"/>
+          <w:szCs w:val="22"/>
+        </w:rPr>
+        <w:t>getData</w:t>
+      </w:r>
+      <w:proofErr w:type="spellEnd"/>
+      <w:r>
+        <w:rPr>
+          <w:rFonts w:cs="Helvetica"/>
+          <w:sz w:val="22"/>
+          <w:szCs w:val="22"/>
+        </w:rPr>
+        <w:t>() is a method owned by the view, but it is also called by the view, so it is calling the method on itself.</w:t>
+      </w:r>
+    </w:p>
+    <w:p>
+      <w:pPr>
+        <w:rPr>
+          <w:rFonts w:cs="Helvetica"/>
+          <w:sz w:val="22"/>
+          <w:szCs w:val="22"/>
+        </w:rPr>
+      </w:pPr>
+    </w:p>
+    <w:p>
+      <w:pPr>
+        <w:rPr>
+          <w:rFonts w:cs="Helvetica"/>
+          <w:sz w:val="22"/>
+          <w:szCs w:val="22"/>
+        </w:rPr>
+      </w:pPr>
+      <w:r>
+        <w:rPr>
+          <w:rFonts w:cs="Helvetica"/>
+          <w:sz w:val="22"/>
+          <w:szCs w:val="22"/>
+        </w:rPr>
         <w:t xml:space="preserve">To </w:t>
       </w:r>
       <w:r>
@@ -3632,7 +4150,7 @@
         </w:rPr>
         <w:t xml:space="preserve"> this, I used a Self-Message arrow, as explained at </w:t>
       </w:r>
-      <w:hyperlink r:id="rId6" w:history="1">
+      <w:hyperlink r:id="rId16" w:history="1">
         <w:r>
           <w:rPr>
             <w:rStyle w:val="Hyperlink"/>
@@ -3796,6 +4314,16 @@
                 <w:szCs w:val="22"/>
               </w:rPr>
             </w:pPr>
+            <w:hyperlink r:id="rId17" w:history="1">
+              <w:r>
+                <w:rPr>
+                  <w:rStyle w:val="Hyperlink"/>
+                </w:rPr>
+                <w:t>https://github.com/alkire-jeremy/CIT360/blob/master/Familiarity%20Reviews/Diagrams/Sequence%20Diagrams/sequence_diagram_athlete2.jpg</w:t>
+              </w:r>
+            </w:hyperlink>
+            <w:bookmarkStart w:id="0" w:name="_GoBack"/>
+            <w:bookmarkEnd w:id="0"/>
           </w:p>
         </w:tc>
         <w:tc>

</xml_diff>